<commit_message>
almost halfway done with exp2 report
</commit_message>
<xml_diff>
--- a/experiment1/Experiment1.docx
+++ b/experiment1/Experiment1.docx
@@ -263,23 +263,7 @@
           <w:sz w:val="36"/>
           <w:szCs w:val="36"/>
         </w:rPr>
-        <w:t xml:space="preserve">Shannon </w:t>
-      </w:r>
-      <w:proofErr w:type="spellStart"/>
-      <w:r>
-        <w:rPr>
-          <w:sz w:val="36"/>
-          <w:szCs w:val="36"/>
-        </w:rPr>
-        <w:t>Largman</w:t>
-      </w:r>
-      <w:proofErr w:type="spellEnd"/>
-      <w:r>
-        <w:rPr>
-          <w:sz w:val="36"/>
-          <w:szCs w:val="36"/>
-        </w:rPr>
-        <w:t>, Tian Dai</w:t>
+        <w:t>Shannon Largman, Tian Dai</w:t>
       </w:r>
     </w:p>
     <w:p>
@@ -359,6 +343,9 @@
       </w:r>
       <w:r>
         <w:t xml:space="preserve"> </w:t>
+      </w:r>
+      <w:r>
+        <w:t xml:space="preserve">This is a plot of the velocity (m/s) of the glider against time (s). </w:t>
       </w:r>
       <w:r>
         <w:t>The slope of the trendline</w:t>
@@ -923,7 +910,25 @@
     </w:p>
     <w:p>
       <w:r>
-        <w:t>All five plots show that the velocity of the glider increased as time went on. This is because the acceleration due to gravity on the mass was translated to acceleration of the glider via the pulley.</w:t>
+        <w:t xml:space="preserve">All five plots show that the velocity of the glider increased as time went on. This is because the </w:t>
+      </w:r>
+      <w:r>
+        <w:t xml:space="preserve">glider was acted on by the </w:t>
+      </w:r>
+      <w:r>
+        <w:t>tension</w:t>
+      </w:r>
+      <w:r>
+        <w:t xml:space="preserve"> </w:t>
+      </w:r>
+      <w:r>
+        <w:t>force generated from the hanging mass’ acceleration due to gravity</w:t>
+      </w:r>
+      <w:r>
+        <w:t>.</w:t>
+      </w:r>
+      <w:r>
+        <w:t xml:space="preserve"> The pulley allowed us to translate the downward force acting on the hanging mass into a horizontal force acting on the glider.</w:t>
       </w:r>
     </w:p>
     <w:p/>
@@ -1686,25 +1691,71 @@
         <w:t>Figure 6:</w:t>
       </w:r>
       <w:r>
-        <w:t xml:space="preserve"> This table shows the relation between each combination of hanging and glider mass with the acceleration from the fit and from the prediction (</w:t>
+        <w:t xml:space="preserve"> This table shows the relation between each combination of hanging</w:t>
+      </w:r>
+      <w:r>
+        <w:t xml:space="preserve"> mass</w:t>
+      </w:r>
+      <w:r>
+        <w:t xml:space="preserve"> and glider mass with the </w:t>
+      </w:r>
+      <w:r>
+        <w:t xml:space="preserve">fit </w:t>
+      </w:r>
+      <w:r>
+        <w:t xml:space="preserve">acceleration </w:t>
+      </w:r>
+      <w:r>
+        <w:t>the predicted acceleration</w:t>
+      </w:r>
+      <w:r>
+        <w:t xml:space="preserve"> (</w:t>
       </w:r>
       <w:r>
         <w:t>calculated with e</w:t>
       </w:r>
       <w:r>
-        <w:t xml:space="preserve">quation 1.1). </w:t>
-      </w:r>
-      <w:r>
-        <w:t>The uncertainty of our measurement of mass was 0.2g. For trials 1-4, the uncertainty is higher because we attached two masses, each with uncertainties of 0.2g to the glider. Using equation ii.22 from the lab manual, the result is 0.35g.</w:t>
-      </w:r>
-    </w:p>
-    <w:p/>
-    <w:p>
-      <w:pPr>
-        <w:rPr>
-          <w:b/>
-        </w:rPr>
-      </w:pPr>
+        <w:t>quation 1.1</w:t>
+      </w:r>
+      <w:r>
+        <w:t xml:space="preserve"> in section 4</w:t>
+      </w:r>
+      <w:r>
+        <w:t xml:space="preserve">). </w:t>
+      </w:r>
+      <w:r>
+        <w:t>The uncertainty of our measurement of mass was 0.2g. For trials 1-4, the uncertainty is higher because we attached two masses</w:t>
+      </w:r>
+      <w:r>
+        <w:t xml:space="preserve"> to the glider</w:t>
+      </w:r>
+      <w:r>
+        <w:t xml:space="preserve">, each with </w:t>
+      </w:r>
+      <w:r>
+        <w:t xml:space="preserve">an </w:t>
+      </w:r>
+      <w:r>
+        <w:t>uncertaint</w:t>
+      </w:r>
+      <w:r>
+        <w:t>y</w:t>
+      </w:r>
+      <w:r>
+        <w:t xml:space="preserve"> of 0.</w:t>
+      </w:r>
+      <w:r>
+        <w:t>2g</w:t>
+      </w:r>
+      <w:r>
+        <w:t>. Using equation ii.22 from the lab manual, the result</w:t>
+      </w:r>
+      <w:r>
+        <w:t>ing uncertainty</w:t>
+      </w:r>
+      <w:r>
+        <w:t xml:space="preserve"> is 0.35g.</w:t>
+      </w:r>
     </w:p>
     <w:p>
       <w:r>
@@ -2398,7 +2449,46 @@
         <w:rPr>
           <w:rFonts w:eastAsiaTheme="minorEastAsia"/>
         </w:rPr>
-        <w:t>14 from the lab manual and substitute in the values M, m and a.</w:t>
+        <w:t xml:space="preserve">14 from the lab manual and substitute in the values </w:t>
+      </w:r>
+      <w:r>
+        <w:rPr>
+          <w:rFonts w:eastAsiaTheme="minorEastAsia"/>
+          <w:i/>
+        </w:rPr>
+        <w:t>M</w:t>
+      </w:r>
+      <w:r>
+        <w:rPr>
+          <w:rFonts w:eastAsiaTheme="minorEastAsia"/>
+        </w:rPr>
+        <w:t xml:space="preserve">, </w:t>
+      </w:r>
+      <w:r>
+        <w:rPr>
+          <w:rFonts w:eastAsiaTheme="minorEastAsia"/>
+          <w:i/>
+        </w:rPr>
+        <w:t>m</w:t>
+      </w:r>
+      <w:r>
+        <w:rPr>
+          <w:rFonts w:eastAsiaTheme="minorEastAsia"/>
+        </w:rPr>
+        <w:t xml:space="preserve"> and </w:t>
+      </w:r>
+      <w:r>
+        <w:rPr>
+          <w:rFonts w:eastAsiaTheme="minorEastAsia"/>
+          <w:i/>
+        </w:rPr>
+        <w:t>a</w:t>
+      </w:r>
+      <w:r>
+        <w:rPr>
+          <w:rFonts w:eastAsiaTheme="minorEastAsia"/>
+        </w:rPr>
+        <w:t>.</w:t>
       </w:r>
     </w:p>
     <w:p>
@@ -3266,19 +3356,73 @@
         <w:rPr>
           <w:rFonts w:eastAsiaTheme="minorEastAsia"/>
         </w:rPr>
-        <w:t xml:space="preserve">effect of mass on the acceleration of a glider on an air track. Measurements were taken for five different combinations of masses and glider mass. The </w:t>
-      </w:r>
-      <w:r>
-        <w:rPr>
-          <w:rFonts w:eastAsiaTheme="minorEastAsia"/>
-        </w:rPr>
-        <w:t>position of the glider along the track was measured</w:t>
-      </w:r>
-      <w:r>
-        <w:rPr>
-          <w:rFonts w:eastAsiaTheme="minorEastAsia"/>
-        </w:rPr>
-        <w:t xml:space="preserve"> along with the time at which it reached that position. This data was used to calculate </w:t>
+        <w:t xml:space="preserve">effect of mass on the acceleration of a glider on an air track. Measurements were taken for five different combinations of </w:t>
+      </w:r>
+      <w:r>
+        <w:rPr>
+          <w:rFonts w:eastAsiaTheme="minorEastAsia"/>
+        </w:rPr>
+        <w:t xml:space="preserve">hanging </w:t>
+      </w:r>
+      <w:r>
+        <w:rPr>
+          <w:rFonts w:eastAsiaTheme="minorEastAsia"/>
+        </w:rPr>
+        <w:t>masses and glider mass</w:t>
+      </w:r>
+      <w:r>
+        <w:rPr>
+          <w:rFonts w:eastAsiaTheme="minorEastAsia"/>
+        </w:rPr>
+        <w:t>es</w:t>
+      </w:r>
+      <w:r>
+        <w:rPr>
+          <w:rFonts w:eastAsiaTheme="minorEastAsia"/>
+        </w:rPr>
+        <w:t xml:space="preserve">. The </w:t>
+      </w:r>
+      <w:r>
+        <w:rPr>
+          <w:rFonts w:eastAsiaTheme="minorEastAsia"/>
+        </w:rPr>
+        <w:t xml:space="preserve">position of the glider along the track </w:t>
+      </w:r>
+      <w:r>
+        <w:rPr>
+          <w:rFonts w:eastAsiaTheme="minorEastAsia"/>
+        </w:rPr>
+        <w:t xml:space="preserve">with respect to time </w:t>
+      </w:r>
+      <w:r>
+        <w:rPr>
+          <w:rFonts w:eastAsiaTheme="minorEastAsia"/>
+        </w:rPr>
+        <w:t xml:space="preserve">was </w:t>
+      </w:r>
+      <w:r>
+        <w:rPr>
+          <w:rFonts w:eastAsiaTheme="minorEastAsia"/>
+        </w:rPr>
+        <w:t>recorded</w:t>
+      </w:r>
+      <w:r>
+        <w:rPr>
+          <w:rFonts w:eastAsiaTheme="minorEastAsia"/>
+        </w:rPr>
+        <w:t xml:space="preserve">. This data was used </w:t>
+      </w:r>
+      <w:r>
+        <w:rPr>
+          <w:rFonts w:eastAsiaTheme="minorEastAsia"/>
+        </w:rPr>
+        <w:t xml:space="preserve">in equation 1.3 from the lab manual </w:t>
+      </w:r>
+      <w:r>
+        <w:rPr>
+          <w:rFonts w:eastAsiaTheme="minorEastAsia"/>
+        </w:rPr>
+        <w:t xml:space="preserve">to calculate </w:t>
       </w:r>
       <w:r>
         <w:rPr>
@@ -3290,7 +3434,13 @@
         <w:rPr>
           <w:rFonts w:eastAsiaTheme="minorEastAsia"/>
         </w:rPr>
-        <w:t>, which was plotted against time. These plots are shown in section 2. The slope of each trendline is equal to the fit acceleration of the glider during each individual trial. The nonzero intercepts in each plot indicate that the glider had a small velocity at the beginning of the trial.</w:t>
+        <w:t xml:space="preserve">. The velocities are plotted against time </w:t>
+      </w:r>
+      <w:r>
+        <w:rPr>
+          <w:rFonts w:eastAsiaTheme="minorEastAsia"/>
+        </w:rPr>
+        <w:t>in section 2. The slope of each trendline is equal to the fit acceleration of the glider during each individual trial. The nonzero intercepts in each plot indicate that the glider had a small velocity at the beginning of the trial.</w:t>
       </w:r>
       <w:r>
         <w:rPr>
@@ -3340,7 +3490,7 @@
         <w:rPr>
           <w:rFonts w:eastAsiaTheme="minorEastAsia"/>
         </w:rPr>
-        <w:t xml:space="preserve">The fit acceleration was lower because some </w:t>
+        <w:t xml:space="preserve">A portion </w:t>
       </w:r>
       <w:r>
         <w:rPr>
@@ -3352,7 +3502,19 @@
         <w:rPr>
           <w:rFonts w:eastAsiaTheme="minorEastAsia"/>
         </w:rPr>
-        <w:t>potential energy was lo</w:t>
+        <w:t xml:space="preserve">potential energy </w:t>
+      </w:r>
+      <w:r>
+        <w:rPr>
+          <w:rFonts w:eastAsiaTheme="minorEastAsia"/>
+        </w:rPr>
+        <w:t>may have been</w:t>
+      </w:r>
+      <w:r>
+        <w:rPr>
+          <w:rFonts w:eastAsiaTheme="minorEastAsia"/>
+        </w:rPr>
+        <w:t xml:space="preserve"> lo</w:t>
       </w:r>
       <w:r>
         <w:rPr>
@@ -3364,6 +3526,18 @@
         <w:rPr>
           <w:rFonts w:eastAsiaTheme="minorEastAsia"/>
         </w:rPr>
+        <w:t xml:space="preserve"> such as air resistance</w:t>
+      </w:r>
+      <w:r>
+        <w:rPr>
+          <w:rFonts w:eastAsiaTheme="minorEastAsia"/>
+        </w:rPr>
+        <w:t xml:space="preserve"> during its fall</w:t>
+      </w:r>
+      <w:r>
+        <w:rPr>
+          <w:rFonts w:eastAsiaTheme="minorEastAsia"/>
+        </w:rPr>
         <w:t xml:space="preserve">. </w:t>
       </w:r>
       <w:r>
@@ -3376,7 +3550,25 @@
         <w:rPr>
           <w:rFonts w:eastAsiaTheme="minorEastAsia"/>
         </w:rPr>
-        <w:t xml:space="preserve"> are several possible sources of error in this experiment</w:t>
+        <w:t xml:space="preserve"> are several </w:t>
+      </w:r>
+      <w:r>
+        <w:rPr>
+          <w:rFonts w:eastAsiaTheme="minorEastAsia"/>
+        </w:rPr>
+        <w:t xml:space="preserve">other </w:t>
+      </w:r>
+      <w:r>
+        <w:rPr>
+          <w:rFonts w:eastAsiaTheme="minorEastAsia"/>
+        </w:rPr>
+        <w:t>possible sources of error in this experiment</w:t>
+      </w:r>
+      <w:r>
+        <w:rPr>
+          <w:rFonts w:eastAsiaTheme="minorEastAsia"/>
+        </w:rPr>
+        <w:t xml:space="preserve"> as well</w:t>
       </w:r>
       <w:r>
         <w:rPr>
@@ -3414,13 +3606,37 @@
         <w:rPr>
           <w:rFonts w:eastAsiaTheme="minorEastAsia"/>
         </w:rPr>
-        <w:t xml:space="preserve"> source of error is friction. Though the air track is assumed to be frictionless, the pulley was not necessarily frictionless against its axis as it spun. This source of friction might also depend on the speed at which the pulley was spinning: higher levels of friction at lower turn speeds and vice versa. </w:t>
-      </w:r>
-      <w:r>
-        <w:rPr>
-          <w:rFonts w:eastAsiaTheme="minorEastAsia"/>
-        </w:rPr>
-        <w:t xml:space="preserve">The string was in contact with the pulley. As the glider approached the end of the track, the string would begin to rub against the side </w:t>
+        <w:t xml:space="preserve"> source of error is friction. </w:t>
+      </w:r>
+      <w:r>
+        <w:rPr>
+          <w:rFonts w:eastAsiaTheme="minorEastAsia"/>
+        </w:rPr>
+        <w:t>The pulley was not</w:t>
+      </w:r>
+      <w:r>
+        <w:rPr>
+          <w:rFonts w:eastAsiaTheme="minorEastAsia"/>
+        </w:rPr>
+        <w:t xml:space="preserve"> necessarily frictionless against its axis as it spun. </w:t>
+      </w:r>
+      <w:r>
+        <w:rPr>
+          <w:rFonts w:eastAsiaTheme="minorEastAsia"/>
+        </w:rPr>
+        <w:t xml:space="preserve">If it was not sufficiently lubricated, the friction between the pieces of it could lead to friction. </w:t>
+      </w:r>
+      <w:r>
+        <w:rPr>
+          <w:rFonts w:eastAsiaTheme="minorEastAsia"/>
+        </w:rPr>
+        <w:t>In addition</w:t>
+      </w:r>
+      <w:r>
+        <w:rPr>
+          <w:rFonts w:eastAsiaTheme="minorEastAsia"/>
+        </w:rPr>
+        <w:t xml:space="preserve">, the string would begin to rub against the side </w:t>
       </w:r>
       <w:r>
         <w:rPr>
@@ -3438,7 +3654,25 @@
         <w:rPr>
           <w:rFonts w:eastAsiaTheme="minorEastAsia"/>
         </w:rPr>
-        <w:t>hrough to connect to the pulley.</w:t>
+        <w:t>hrough to connect to the pulley</w:t>
+      </w:r>
+      <w:r>
+        <w:rPr>
+          <w:rFonts w:eastAsiaTheme="minorEastAsia"/>
+        </w:rPr>
+        <w:t xml:space="preserve"> </w:t>
+      </w:r>
+      <w:r>
+        <w:rPr>
+          <w:rFonts w:eastAsiaTheme="minorEastAsia"/>
+        </w:rPr>
+        <w:t>as the glider approached the end of the track</w:t>
+      </w:r>
+      <w:r>
+        <w:rPr>
+          <w:rFonts w:eastAsiaTheme="minorEastAsia"/>
+        </w:rPr>
+        <w:t>.</w:t>
       </w:r>
     </w:p>
     <w:p>
@@ -3524,20 +3758,86 @@
         <w:rPr>
           <w:rFonts w:eastAsiaTheme="minorEastAsia"/>
         </w:rPr>
-        <w:t>string where it rubs against the apparatus</w:t>
-      </w:r>
-      <w:r>
-        <w:rPr>
-          <w:rFonts w:eastAsiaTheme="minorEastAsia"/>
-        </w:rPr>
-        <w:t xml:space="preserve"> to reduce friction’s effect </w:t>
+        <w:t>string where it rubs against the apparatus.</w:t>
+      </w:r>
+      <w:r>
+        <w:rPr>
+          <w:rFonts w:eastAsiaTheme="minorEastAsia"/>
+        </w:rPr>
+        <w:t xml:space="preserve"> </w:t>
+      </w:r>
+      <w:r>
+        <w:rPr>
+          <w:rFonts w:eastAsiaTheme="minorEastAsia"/>
+        </w:rPr>
+        <w:t xml:space="preserve">There is little that can be done about air resistance </w:t>
+      </w:r>
+      <w:r>
+        <w:rPr>
+          <w:rFonts w:eastAsiaTheme="minorEastAsia"/>
+        </w:rPr>
+        <w:t>acting on</w:t>
+      </w:r>
+      <w:r>
+        <w:rPr>
+          <w:rFonts w:eastAsiaTheme="minorEastAsia"/>
+        </w:rPr>
+        <w:t xml:space="preserve"> the falling mass and the glider unless we are able to perform the experiment in a vacuum. </w:t>
+      </w:r>
+      <w:r>
+        <w:rPr>
+          <w:rFonts w:eastAsiaTheme="minorEastAsia"/>
+        </w:rPr>
+        <w:t xml:space="preserve">For user error, we can </w:t>
+      </w:r>
+      <w:r>
+        <w:rPr>
+          <w:rFonts w:eastAsiaTheme="minorEastAsia"/>
+        </w:rPr>
+        <w:t xml:space="preserve">use a mechanical release mechanism so that </w:t>
       </w:r>
       <w:r>
         <w:rPr>
           <w:rFonts w:eastAsiaTheme="minorEastAsia"/>
         </w:rPr>
         <w:lastRenderedPageBreak/>
-        <w:t>on the data</w:t>
+        <w:t>we do not get in the way of the glider as we are releasing it. This would eliminate any error present</w:t>
+      </w:r>
+      <w:r>
+        <w:rPr>
+          <w:rFonts w:eastAsiaTheme="minorEastAsia"/>
+        </w:rPr>
+        <w:t xml:space="preserve"> in the initial data points affected by releasing the glider</w:t>
+      </w:r>
+      <w:r>
+        <w:rPr>
+          <w:rFonts w:eastAsiaTheme="minorEastAsia"/>
+        </w:rPr>
+        <w:t xml:space="preserve"> inconsistently</w:t>
+      </w:r>
+      <w:r>
+        <w:rPr>
+          <w:rFonts w:eastAsiaTheme="minorEastAsia"/>
+        </w:rPr>
+        <w:t xml:space="preserve">. </w:t>
+      </w:r>
+      <w:r>
+        <w:rPr>
+          <w:rFonts w:eastAsiaTheme="minorEastAsia"/>
+        </w:rPr>
+        <w:t>Finally, i</w:t>
+      </w:r>
+      <w:r>
+        <w:rPr>
+          <w:rFonts w:eastAsiaTheme="minorEastAsia"/>
+        </w:rPr>
+        <w:t xml:space="preserve">f the mass was left swinging and not steadied before the trial, this may also </w:t>
+      </w:r>
+      <w:r>
+        <w:rPr>
+          <w:rFonts w:eastAsiaTheme="minorEastAsia"/>
+        </w:rPr>
+        <w:t>affect the data because it is not consistent across all trials</w:t>
       </w:r>
       <w:r>
         <w:rPr>
@@ -3551,41 +3851,25 @@
         </w:rPr>
         <w:t xml:space="preserve"> </w:t>
       </w:r>
-      <w:r>
-        <w:rPr>
-          <w:rFonts w:eastAsiaTheme="minorEastAsia"/>
-        </w:rPr>
-        <w:t xml:space="preserve">There is little that can be done about air resistance of the falling mass and the glider unless we are able to perform the experiment in a vacuum. </w:t>
-      </w:r>
-      <w:r>
-        <w:rPr>
-          <w:rFonts w:eastAsiaTheme="minorEastAsia"/>
-        </w:rPr>
-        <w:t xml:space="preserve">For user error, we can </w:t>
-      </w:r>
-      <w:r>
-        <w:rPr>
-          <w:rFonts w:eastAsiaTheme="minorEastAsia"/>
-        </w:rPr>
-        <w:t>use a mechanical release mechanism so that we do not get in the way of the glider as we are releasing it. This would eliminate any error present</w:t>
-      </w:r>
-      <w:r>
-        <w:rPr>
-          <w:rFonts w:eastAsiaTheme="minorEastAsia"/>
-        </w:rPr>
-        <w:t xml:space="preserve"> in the initial data points affected by releasing the glider. If the mass was left swinging and not steadied before the trial, this may also </w:t>
-      </w:r>
-      <w:r>
-        <w:rPr>
-          <w:rFonts w:eastAsiaTheme="minorEastAsia"/>
-        </w:rPr>
-        <w:t>affect the data because it is not consistent across all trials</w:t>
-      </w:r>
-      <w:r>
-        <w:rPr>
-          <w:rFonts w:eastAsiaTheme="minorEastAsia"/>
-        </w:rPr>
-        <w:t>.</w:t>
+    </w:p>
+    <w:p>
+      <w:pPr>
+        <w:rPr>
+          <w:rFonts w:eastAsiaTheme="minorEastAsia"/>
+        </w:rPr>
+      </w:pPr>
+    </w:p>
+    <w:p>
+      <w:pPr>
+        <w:rPr>
+          <w:rFonts w:eastAsiaTheme="minorEastAsia"/>
+        </w:rPr>
+      </w:pPr>
+      <w:r>
+        <w:rPr>
+          <w:rFonts w:eastAsiaTheme="minorEastAsia"/>
+        </w:rPr>
+        <w:t>With these improvements to the experiment, it is likely that the resulting fit acceleration would be closer to the predicted acceleration.</w:t>
       </w:r>
     </w:p>
     <w:p>
@@ -3688,7 +3972,37 @@
         <w:rPr>
           <w:rFonts w:eastAsiaTheme="minorEastAsia"/>
         </w:rPr>
-        <w:t xml:space="preserve"> but become inconsistent as time goes on.   </w:t>
+        <w:t>,</w:t>
+      </w:r>
+      <w:r>
+        <w:rPr>
+          <w:rFonts w:eastAsiaTheme="minorEastAsia"/>
+        </w:rPr>
+        <w:t xml:space="preserve"> but</w:t>
+      </w:r>
+      <w:r>
+        <w:rPr>
+          <w:rFonts w:eastAsiaTheme="minorEastAsia"/>
+        </w:rPr>
+        <w:t xml:space="preserve"> they</w:t>
+      </w:r>
+      <w:r>
+        <w:rPr>
+          <w:rFonts w:eastAsiaTheme="minorEastAsia"/>
+        </w:rPr>
+        <w:t xml:space="preserve"> become </w:t>
+      </w:r>
+      <w:r>
+        <w:rPr>
+          <w:rFonts w:eastAsiaTheme="minorEastAsia"/>
+        </w:rPr>
+        <w:t xml:space="preserve">more </w:t>
+      </w:r>
+      <w:r>
+        <w:rPr>
+          <w:rFonts w:eastAsiaTheme="minorEastAsia"/>
+        </w:rPr>
+        <w:t xml:space="preserve">inconsistent as time goes on.   </w:t>
       </w:r>
     </w:p>
     <w:p>
@@ -3742,6 +4056,19 @@
           <w:color w:val="000000"/>
         </w:rPr>
         <w:t>0.0971</w:t>
+      </w:r>
+      <w:r>
+        <w:rPr>
+          <w:color w:val="000000"/>
+        </w:rPr>
+        <w:t xml:space="preserve"> m/s</w:t>
+      </w:r>
+      <w:r>
+        <w:rPr>
+          <w:color w:val="000000"/>
+          <w:vertAlign w:val="superscript"/>
+        </w:rPr>
+        <w:t>2</w:t>
       </w:r>
       <w:r>
         <w:rPr>
@@ -3810,6 +4137,19 @@
           <w:color w:val="000000"/>
         </w:rPr>
         <w:t>0.023</w:t>
+      </w:r>
+      <w:r>
+        <w:rPr>
+          <w:color w:val="000000"/>
+        </w:rPr>
+        <w:t xml:space="preserve"> m/s</w:t>
+      </w:r>
+      <w:r>
+        <w:rPr>
+          <w:color w:val="000000"/>
+          <w:vertAlign w:val="superscript"/>
+        </w:rPr>
+        <w:t>2</w:t>
       </w:r>
       <w:r>
         <w:rPr>
@@ -3953,12 +4293,80 @@
         <w:rPr>
           <w:color w:val="000000"/>
         </w:rPr>
-        <w:t>Plugging these values in</w:t>
+        <w:t xml:space="preserve">Plugging </w:t>
       </w:r>
       <w:r>
         <w:rPr>
           <w:color w:val="000000"/>
         </w:rPr>
+        <w:t>our</w:t>
+      </w:r>
+      <w:r>
+        <w:rPr>
+          <w:color w:val="000000"/>
+        </w:rPr>
+        <w:t xml:space="preserve"> values</w:t>
+      </w:r>
+      <w:r>
+        <w:rPr>
+          <w:color w:val="000000"/>
+        </w:rPr>
+        <w:t xml:space="preserve"> of </w:t>
+      </w:r>
+      <w:r>
+        <w:rPr>
+          <w:i/>
+          <w:color w:val="000000"/>
+        </w:rPr>
+        <w:t>N</w:t>
+      </w:r>
+      <w:r>
+        <w:rPr>
+          <w:color w:val="000000"/>
+        </w:rPr>
+        <w:t xml:space="preserve"> and </w:t>
+      </w:r>
+      <m:oMath>
+        <m:sSub>
+          <m:sSubPr>
+            <m:ctrlPr>
+              <w:rPr>
+                <w:rFonts w:ascii="Cambria Math" w:hAnsi="Cambria Math"/>
+                <w:i/>
+                <w:color w:val="000000"/>
+              </w:rPr>
+            </m:ctrlPr>
+          </m:sSubPr>
+          <m:e>
+            <m:r>
+              <w:rPr>
+                <w:rFonts w:ascii="Cambria Math" w:hAnsi="Cambria Math"/>
+                <w:color w:val="000000"/>
+              </w:rPr>
+              <m:t>σ</m:t>
+            </m:r>
+          </m:e>
+          <m:sub>
+            <m:r>
+              <w:rPr>
+                <w:rFonts w:ascii="Cambria Math" w:hAnsi="Cambria Math"/>
+                <w:color w:val="000000"/>
+              </w:rPr>
+              <m:t>a</m:t>
+            </m:r>
+          </m:sub>
+        </m:sSub>
+      </m:oMath>
+      <w:r>
+        <w:rPr>
+          <w:color w:val="000000"/>
+        </w:rPr>
+        <w:t xml:space="preserve"> in</w:t>
+      </w:r>
+      <w:r>
+        <w:rPr>
+          <w:color w:val="000000"/>
+        </w:rPr>
         <w:t>to equation ii.1.6</w:t>
       </w:r>
       <w:r>
@@ -4001,7 +4409,19 @@
         <w:rPr>
           <w:color w:val="000000"/>
         </w:rPr>
-        <w:t>with the uncertainty, we have the resulting value of (</w:t>
+        <w:t xml:space="preserve">with </w:t>
+      </w:r>
+      <w:r>
+        <w:rPr>
+          <w:color w:val="000000"/>
+        </w:rPr>
+        <w:t>its</w:t>
+      </w:r>
+      <w:r>
+        <w:rPr>
+          <w:color w:val="000000"/>
+        </w:rPr>
+        <w:t xml:space="preserve"> uncertainty, we have the resulting value of (</w:t>
       </w:r>
       <w:r>
         <w:rPr>
@@ -4047,13 +4467,29 @@
         <w:t xml:space="preserve">The fit acceleration for this trial was </w:t>
       </w:r>
       <w:r>
+        <w:rPr>
+          <w:color w:val="000000"/>
+        </w:rPr>
+        <w:t>(</w:t>
+      </w:r>
+      <w:r>
         <w:t xml:space="preserve">0.0981 </w:t>
       </w:r>
       <w:r>
         <w:sym w:font="Symbol" w:char="F0B1"/>
       </w:r>
       <w:r>
-        <w:t xml:space="preserve"> 0.0002 m/s</w:t>
+        <w:t xml:space="preserve"> </w:t>
+      </w:r>
+      <w:r>
+        <w:lastRenderedPageBreak/>
+        <w:t>0.0002</w:t>
+      </w:r>
+      <w:r>
+        <w:t>)</w:t>
+      </w:r>
+      <w:r>
+        <w:t xml:space="preserve"> m/s</w:t>
       </w:r>
       <w:r>
         <w:rPr>
@@ -4062,26 +4498,82 @@
         <w:t>2</w:t>
       </w:r>
       <w:r>
+        <w:t>.</w:t>
+      </w:r>
+      <w:r>
+        <w:t xml:space="preserve"> </w:t>
+      </w:r>
+      <w:r>
+        <w:rPr>
+          <w:color w:val="000000"/>
+        </w:rPr>
+        <w:t xml:space="preserve">Ideally the data points would form a horizontal line since acceleration should be constant. </w:t>
+      </w:r>
+      <w:r>
+        <w:rPr>
+          <w:color w:val="000000"/>
+        </w:rPr>
+        <w:t>The fit acceleration is the better representation of the acceleration because it is closer to value of the predicted acceleration</w:t>
+      </w:r>
+      <w:r>
+        <w:rPr>
+          <w:color w:val="000000"/>
+        </w:rPr>
+        <w:t>,</w:t>
+      </w:r>
+      <w:r>
+        <w:rPr>
+          <w:color w:val="000000"/>
+        </w:rPr>
+        <w:t xml:space="preserve"> which is the acceleration in the ideal</w:t>
+      </w:r>
+      <w:r>
+        <w:rPr>
+          <w:color w:val="000000"/>
+        </w:rPr>
+        <w:t xml:space="preserve"> case.</w:t>
+      </w:r>
+      <w:r>
+        <w:rPr>
+          <w:color w:val="000000"/>
+        </w:rPr>
+        <w:t xml:space="preserve"> </w:t>
+      </w:r>
+      <w:r>
+        <w:rPr>
+          <w:color w:val="000000"/>
+        </w:rPr>
+        <w:t>I</w:t>
+      </w:r>
+      <w:r>
+        <w:rPr>
+          <w:color w:val="000000"/>
+        </w:rPr>
+        <w:t>t</w:t>
+      </w:r>
+      <w:r>
+        <w:rPr>
+          <w:color w:val="000000"/>
+        </w:rPr>
+        <w:t xml:space="preserve"> also</w:t>
+      </w:r>
+      <w:r>
+        <w:rPr>
+          <w:color w:val="000000"/>
+        </w:rPr>
+        <w:t xml:space="preserve"> </w:t>
+      </w:r>
+      <w:r>
+        <w:rPr>
+          <w:color w:val="000000"/>
+        </w:rPr>
+        <w:t>has a lower value of uncertainty</w:t>
+      </w:r>
+      <w:r>
+        <w:rPr>
+          <w:color w:val="000000"/>
+        </w:rPr>
         <w:t xml:space="preserve">. </w:t>
-      </w:r>
-      <w:r>
-        <w:rPr>
-          <w:color w:val="000000"/>
-        </w:rPr>
-        <w:t xml:space="preserve">Ideally the data points would form a horizontal line since acceleration should be constant. </w:t>
-      </w:r>
-      <w:r>
-        <w:rPr>
-          <w:color w:val="000000"/>
-        </w:rPr>
-        <w:t xml:space="preserve">The fit acceleration is the better representation of the acceleration because it is closer to value of the </w:t>
-      </w:r>
-      <w:r>
-        <w:rPr>
-          <w:color w:val="000000"/>
-        </w:rPr>
-        <w:lastRenderedPageBreak/>
-        <w:t xml:space="preserve">predicted acceleration which is the acceleration in the ideal case, and it has a lower value of uncertainty. </w:t>
       </w:r>
       <w:r>
         <w:rPr>
@@ -4153,7 +4645,19 @@
         <w:rPr>
           <w:rFonts w:eastAsiaTheme="minorEastAsia"/>
         </w:rPr>
-        <w:t>Black holes, discovered in the 20</w:t>
+        <w:t xml:space="preserve">Black holes, </w:t>
+      </w:r>
+      <w:r>
+        <w:rPr>
+          <w:rFonts w:eastAsiaTheme="minorEastAsia"/>
+        </w:rPr>
+        <w:t xml:space="preserve">first </w:t>
+      </w:r>
+      <w:r>
+        <w:rPr>
+          <w:rFonts w:eastAsiaTheme="minorEastAsia"/>
+        </w:rPr>
+        <w:t>discovered in the 20</w:t>
       </w:r>
       <w:r>
         <w:rPr>
@@ -4220,7 +4724,19 @@
         <w:rPr>
           <w:rFonts w:eastAsiaTheme="minorEastAsia"/>
         </w:rPr>
-        <w:t xml:space="preserve"> all particles and light around </w:t>
+        <w:t xml:space="preserve"> </w:t>
+      </w:r>
+      <w:r>
+        <w:rPr>
+          <w:rFonts w:eastAsiaTheme="minorEastAsia"/>
+        </w:rPr>
+        <w:t>everything</w:t>
+      </w:r>
+      <w:r>
+        <w:rPr>
+          <w:rFonts w:eastAsiaTheme="minorEastAsia"/>
+        </w:rPr>
+        <w:t xml:space="preserve"> around </w:t>
       </w:r>
       <w:r>
         <w:rPr>
@@ -4280,13 +4796,37 @@
         <w:rPr>
           <w:rFonts w:eastAsiaTheme="minorEastAsia"/>
         </w:rPr>
-        <w:t xml:space="preserve">exist in two known categories: </w:t>
-      </w:r>
-      <w:r>
-        <w:rPr>
-          <w:rFonts w:eastAsiaTheme="minorEastAsia"/>
-        </w:rPr>
-        <w:t>smaller ones that are</w:t>
+        <w:t xml:space="preserve">are </w:t>
+      </w:r>
+      <w:r>
+        <w:rPr>
+          <w:rFonts w:eastAsiaTheme="minorEastAsia"/>
+        </w:rPr>
+        <w:t>known</w:t>
+      </w:r>
+      <w:r>
+        <w:rPr>
+          <w:rFonts w:eastAsiaTheme="minorEastAsia"/>
+        </w:rPr>
+        <w:t xml:space="preserve"> to </w:t>
+      </w:r>
+      <w:r>
+        <w:rPr>
+          <w:rFonts w:eastAsiaTheme="minorEastAsia"/>
+        </w:rPr>
+        <w:t xml:space="preserve">exist in two categories: </w:t>
+      </w:r>
+      <w:r>
+        <w:rPr>
+          <w:rFonts w:eastAsiaTheme="minorEastAsia"/>
+        </w:rPr>
+        <w:t>those</w:t>
+      </w:r>
+      <w:r>
+        <w:rPr>
+          <w:rFonts w:eastAsiaTheme="minorEastAsia"/>
+        </w:rPr>
+        <w:t xml:space="preserve"> that are</w:t>
       </w:r>
       <w:r>
         <w:rPr>
@@ -4310,7 +4850,7 @@
         <w:rPr>
           <w:rFonts w:eastAsiaTheme="minorEastAsia"/>
         </w:rPr>
-        <w:t>much larger ones</w:t>
+        <w:t>those</w:t>
       </w:r>
       <w:r>
         <w:rPr>
@@ -4335,7 +4875,25 @@
         <w:rPr>
           <w:rFonts w:eastAsiaTheme="minorEastAsia"/>
         </w:rPr>
-        <w:t xml:space="preserve"> The latter type </w:t>
+        <w:t xml:space="preserve"> A black hole of t</w:t>
+      </w:r>
+      <w:r>
+        <w:rPr>
+          <w:rFonts w:eastAsiaTheme="minorEastAsia"/>
+        </w:rPr>
+        <w:t xml:space="preserve">he </w:t>
+      </w:r>
+      <w:r>
+        <w:rPr>
+          <w:rFonts w:eastAsiaTheme="minorEastAsia"/>
+        </w:rPr>
+        <w:t>second</w:t>
+      </w:r>
+      <w:r>
+        <w:rPr>
+          <w:rFonts w:eastAsiaTheme="minorEastAsia"/>
+        </w:rPr>
+        <w:t xml:space="preserve"> type </w:t>
       </w:r>
       <w:r>
         <w:rPr>
@@ -4371,13 +4929,13 @@
         <w:rPr>
           <w:rFonts w:eastAsiaTheme="minorEastAsia"/>
         </w:rPr>
-        <w:t xml:space="preserve">(SMBH) </w:t>
-      </w:r>
-      <w:r>
-        <w:rPr>
-          <w:rFonts w:eastAsiaTheme="minorEastAsia"/>
-        </w:rPr>
-        <w:t>and reside at the center of nearly every galaxy.</w:t>
+        <w:t xml:space="preserve">(SMBH). Supermassive black holes </w:t>
+      </w:r>
+      <w:r>
+        <w:rPr>
+          <w:rFonts w:eastAsiaTheme="minorEastAsia"/>
+        </w:rPr>
+        <w:t>reside at the center of nearly every galaxy.</w:t>
       </w:r>
       <w:r>
         <w:rPr>
@@ -4403,7 +4961,19 @@
         <w:rPr>
           <w:rFonts w:eastAsiaTheme="minorEastAsia"/>
         </w:rPr>
-        <w:t xml:space="preserve">It is theorized that there is a fundamental relationship between supermassive black holes and their host galaxies. </w:t>
+        <w:t xml:space="preserve">It is theorized that there is a fundamental relationship between </w:t>
+      </w:r>
+      <w:r>
+        <w:rPr>
+          <w:rFonts w:eastAsiaTheme="minorEastAsia"/>
+        </w:rPr>
+        <w:t>SMBHs</w:t>
+      </w:r>
+      <w:r>
+        <w:rPr>
+          <w:rFonts w:eastAsiaTheme="minorEastAsia"/>
+        </w:rPr>
+        <w:t xml:space="preserve"> and their host galaxies. </w:t>
       </w:r>
       <w:r>
         <w:rPr>
@@ -4439,7 +5009,25 @@
         <w:rPr>
           <w:rFonts w:eastAsiaTheme="minorEastAsia"/>
         </w:rPr>
-        <w:t xml:space="preserve"> older. It also provides insight into the dynamics between galaxies that collide with each other. </w:t>
+        <w:t xml:space="preserve"> older. It also provides insight into the dynamics between galaxies that collide with each other.</w:t>
+      </w:r>
+      <w:r>
+        <w:rPr>
+          <w:rFonts w:eastAsiaTheme="minorEastAsia"/>
+        </w:rPr>
+        <w:t xml:space="preserve"> Because our Milky Way </w:t>
+      </w:r>
+      <w:r>
+        <w:rPr>
+          <w:rFonts w:eastAsiaTheme="minorEastAsia"/>
+        </w:rPr>
+        <w:t>galaxy is on a collision course with Andromeda galaxy, it would be interesting to develop a prediction of the outcome.</w:t>
+      </w:r>
+      <w:r>
+        <w:rPr>
+          <w:rFonts w:eastAsiaTheme="minorEastAsia"/>
+        </w:rPr>
+        <w:t xml:space="preserve"> </w:t>
       </w:r>
       <w:r>
         <w:rPr>
@@ -4593,13 +5181,25 @@
         <w:rPr>
           <w:rFonts w:eastAsiaTheme="minorEastAsia"/>
         </w:rPr>
-        <w:t>physicists were able to deduce that galaxies had supermassive black hol</w:t>
-      </w:r>
-      <w:r>
-        <w:rPr>
-          <w:rFonts w:eastAsiaTheme="minorEastAsia"/>
-        </w:rPr>
-        <w:t>es at their center.</w:t>
+        <w:t xml:space="preserve">physicists were able to deduce that galaxies had </w:t>
+      </w:r>
+      <w:r>
+        <w:rPr>
+          <w:rFonts w:eastAsiaTheme="minorEastAsia"/>
+        </w:rPr>
+        <w:t>SMBH</w:t>
+      </w:r>
+      <w:r>
+        <w:rPr>
+          <w:rFonts w:eastAsiaTheme="minorEastAsia"/>
+        </w:rPr>
+        <w:t>s</w:t>
+      </w:r>
+      <w:r>
+        <w:rPr>
+          <w:rFonts w:eastAsiaTheme="minorEastAsia"/>
+        </w:rPr>
+        <w:t xml:space="preserve"> at their center.</w:t>
       </w:r>
       <w:r>
         <w:rPr>
@@ -4662,13 +5262,13 @@
         <w:rPr>
           <w:rFonts w:eastAsiaTheme="minorEastAsia"/>
         </w:rPr>
-        <w:t>Starting</w:t>
-      </w:r>
-      <w:r>
-        <w:rPr>
-          <w:rFonts w:eastAsiaTheme="minorEastAsia"/>
-        </w:rPr>
-        <w:t xml:space="preserve"> the 1990s, it has been observed that the mass of the SMBH at the center of a galaxy </w:t>
+        <w:t>Since the</w:t>
+      </w:r>
+      <w:r>
+        <w:rPr>
+          <w:rFonts w:eastAsiaTheme="minorEastAsia"/>
+        </w:rPr>
+        <w:t xml:space="preserve"> 1990s, it has been observed that the mass of the SMBH </w:t>
       </w:r>
       <w:r>
         <w:rPr>
@@ -4789,7 +5389,19 @@
         <w:rPr>
           <w:rFonts w:eastAsiaTheme="minorEastAsia"/>
         </w:rPr>
-        <w:t>There have also been relationships drawn between the stellar mass of the galactic bulge and the mass of the SMBH. However, the error is high in this relationship and the correlation between luminosity and SMBH mass is stronger.</w:t>
+        <w:t xml:space="preserve">There have also been </w:t>
+      </w:r>
+      <w:r>
+        <w:rPr>
+          <w:rFonts w:eastAsiaTheme="minorEastAsia"/>
+        </w:rPr>
+        <w:t>connections</w:t>
+      </w:r>
+      <w:r>
+        <w:rPr>
+          <w:rFonts w:eastAsiaTheme="minorEastAsia"/>
+        </w:rPr>
+        <w:t xml:space="preserve"> drawn between the stellar mass of the galactic bulge and the mass of the SMBH. However, the correlation between luminosity and SMBH mass is stronger.</w:t>
       </w:r>
       <w:r>
         <w:rPr>
@@ -4808,7 +5420,13 @@
         <w:rPr>
           <w:rFonts w:eastAsiaTheme="minorEastAsia"/>
         </w:rPr>
-        <w:t>The increasing number of connections</w:t>
+        <w:t>Nonetheless, t</w:t>
+      </w:r>
+      <w:r>
+        <w:rPr>
+          <w:rFonts w:eastAsiaTheme="minorEastAsia"/>
+        </w:rPr>
+        <w:t>he increasing number of connections</w:t>
       </w:r>
       <w:r>
         <w:rPr>
@@ -4858,7 +5476,19 @@
         <w:rPr>
           <w:rFonts w:eastAsiaTheme="minorEastAsia"/>
         </w:rPr>
-        <w:t>Galaxies and SMBHs grow in a similar fashion</w:t>
+        <w:t xml:space="preserve">Galaxies and SMBHs </w:t>
+      </w:r>
+      <w:r>
+        <w:rPr>
+          <w:rFonts w:eastAsiaTheme="minorEastAsia"/>
+        </w:rPr>
+        <w:t xml:space="preserve">also </w:t>
+      </w:r>
+      <w:r>
+        <w:rPr>
+          <w:rFonts w:eastAsiaTheme="minorEastAsia"/>
+        </w:rPr>
+        <w:t>grow in a similar fashion</w:t>
       </w:r>
       <w:r>
         <w:rPr>
@@ -4877,7 +5507,14 @@
         <w:rPr>
           <w:rFonts w:eastAsiaTheme="minorEastAsia"/>
         </w:rPr>
-        <w:t xml:space="preserve"> In a merging between two galaxies, the two SMBHs will circle around each other and eventually meet in the middle due to gravitational attraction.</w:t>
+        <w:t xml:space="preserve"> </w:t>
+      </w:r>
+      <w:r>
+        <w:rPr>
+          <w:rFonts w:eastAsiaTheme="minorEastAsia"/>
+        </w:rPr>
+        <w:lastRenderedPageBreak/>
+        <w:t>In a merging between two galaxies, the two SMBHs will circle around each other and eventually meet in the middle due to gravitational attraction.</w:t>
       </w:r>
       <w:r>
         <w:rPr>
@@ -4890,20 +5527,49 @@
         <w:rPr>
           <w:rFonts w:eastAsiaTheme="minorEastAsia"/>
         </w:rPr>
-        <w:t xml:space="preserve"> When they meet, they combine into an even larger SMBH with proportional mass. </w:t>
-      </w:r>
-      <w:r>
-        <w:rPr>
-          <w:rFonts w:eastAsiaTheme="minorEastAsia"/>
-        </w:rPr>
-        <w:t xml:space="preserve">There is also speculation that a quasar’s activity lines up </w:t>
-      </w:r>
-      <w:r>
-        <w:rPr>
-          <w:rFonts w:eastAsiaTheme="minorEastAsia"/>
-        </w:rPr>
-        <w:lastRenderedPageBreak/>
-        <w:t xml:space="preserve">with the rate of star creation. If this turns out to be true, the ties between SMBHs and galaxies become tighter. </w:t>
+        <w:t xml:space="preserve"> When</w:t>
+      </w:r>
+      <w:r>
+        <w:rPr>
+          <w:rFonts w:eastAsiaTheme="minorEastAsia"/>
+        </w:rPr>
+        <w:t xml:space="preserve"> they meet, they combine into a</w:t>
+      </w:r>
+      <w:r>
+        <w:rPr>
+          <w:rFonts w:eastAsiaTheme="minorEastAsia"/>
+        </w:rPr>
+        <w:t xml:space="preserve"> larger SMBH with proportional mass. </w:t>
+      </w:r>
+      <w:r>
+        <w:rPr>
+          <w:rFonts w:eastAsiaTheme="minorEastAsia"/>
+        </w:rPr>
+        <w:t xml:space="preserve">There is also speculation that a quasar’s activity lines up with the rate of star creation. If this turns out to be true, the </w:t>
+      </w:r>
+      <w:r>
+        <w:rPr>
+          <w:rFonts w:eastAsiaTheme="minorEastAsia"/>
+        </w:rPr>
+        <w:t xml:space="preserve">evidence of </w:t>
+      </w:r>
+      <w:r>
+        <w:rPr>
+          <w:rFonts w:eastAsiaTheme="minorEastAsia"/>
+        </w:rPr>
+        <w:t xml:space="preserve">ties between SMBHs and galaxies become </w:t>
+      </w:r>
+      <w:r>
+        <w:rPr>
+          <w:rFonts w:eastAsiaTheme="minorEastAsia"/>
+        </w:rPr>
+        <w:t>stronger</w:t>
+      </w:r>
+      <w:r>
+        <w:rPr>
+          <w:rFonts w:eastAsiaTheme="minorEastAsia"/>
+        </w:rPr>
+        <w:t xml:space="preserve">. </w:t>
       </w:r>
     </w:p>
     <w:p>
@@ -4923,19 +5589,37 @@
         <w:rPr>
           <w:rFonts w:eastAsiaTheme="minorEastAsia"/>
         </w:rPr>
-        <w:t>Supermassive black holes and galaxies are tied together in their birth, growth, as well as their death</w:t>
-      </w:r>
-      <w:r>
-        <w:rPr>
-          <w:rFonts w:eastAsiaTheme="minorEastAsia"/>
-        </w:rPr>
-        <w:t>, b</w:t>
-      </w:r>
-      <w:r>
-        <w:rPr>
-          <w:rFonts w:eastAsiaTheme="minorEastAsia"/>
-        </w:rPr>
-        <w:t xml:space="preserve">ut there are </w:t>
+        <w:t>Although we have already observed several connections between s</w:t>
+      </w:r>
+      <w:r>
+        <w:rPr>
+          <w:rFonts w:eastAsiaTheme="minorEastAsia"/>
+        </w:rPr>
+        <w:t xml:space="preserve">upermassive black holes and </w:t>
+      </w:r>
+      <w:r>
+        <w:rPr>
+          <w:rFonts w:eastAsiaTheme="minorEastAsia"/>
+        </w:rPr>
+        <w:t>their host</w:t>
+      </w:r>
+      <w:r>
+        <w:rPr>
+          <w:rFonts w:eastAsiaTheme="minorEastAsia"/>
+        </w:rPr>
+        <w:t>, t</w:t>
+      </w:r>
+      <w:r>
+        <w:rPr>
+          <w:rFonts w:eastAsiaTheme="minorEastAsia"/>
+        </w:rPr>
+        <w:t xml:space="preserve">here are </w:t>
+      </w:r>
+      <w:r>
+        <w:rPr>
+          <w:rFonts w:eastAsiaTheme="minorEastAsia"/>
+        </w:rPr>
+        <w:t xml:space="preserve">likely </w:t>
       </w:r>
       <w:r>
         <w:rPr>
@@ -4947,7 +5631,25 @@
         <w:rPr>
           <w:rFonts w:eastAsiaTheme="minorEastAsia"/>
         </w:rPr>
-        <w:t>many more things to be discovered</w:t>
+        <w:t xml:space="preserve">many more </w:t>
+      </w:r>
+      <w:r>
+        <w:rPr>
+          <w:rFonts w:eastAsiaTheme="minorEastAsia"/>
+        </w:rPr>
+        <w:t>discoveries</w:t>
+      </w:r>
+      <w:r>
+        <w:rPr>
+          <w:rFonts w:eastAsiaTheme="minorEastAsia"/>
+        </w:rPr>
+        <w:t xml:space="preserve"> to be </w:t>
+      </w:r>
+      <w:r>
+        <w:rPr>
+          <w:rFonts w:eastAsiaTheme="minorEastAsia"/>
+        </w:rPr>
+        <w:t>made</w:t>
       </w:r>
       <w:r>
         <w:rPr>
@@ -4965,13 +5667,49 @@
         <w:rPr>
           <w:rFonts w:eastAsiaTheme="minorEastAsia"/>
         </w:rPr>
-        <w:t xml:space="preserve"> for this field of research are to uncover the </w:t>
-      </w:r>
-      <w:r>
-        <w:rPr>
-          <w:rFonts w:eastAsiaTheme="minorEastAsia"/>
-        </w:rPr>
-        <w:t>transformation undergone by the matter and energy absorbed by the blackhole. This is a nontrivial task, as it is impossible to escape the black hole once event horizon is crossed.</w:t>
+        <w:t xml:space="preserve"> for this field of research </w:t>
+      </w:r>
+      <w:r>
+        <w:rPr>
+          <w:rFonts w:eastAsiaTheme="minorEastAsia"/>
+        </w:rPr>
+        <w:t>is</w:t>
+      </w:r>
+      <w:r>
+        <w:rPr>
+          <w:rFonts w:eastAsiaTheme="minorEastAsia"/>
+        </w:rPr>
+        <w:t xml:space="preserve"> to uncover the </w:t>
+      </w:r>
+      <w:r>
+        <w:rPr>
+          <w:rFonts w:eastAsiaTheme="minorEastAsia"/>
+        </w:rPr>
+        <w:t>transformation undergone by the matter and energy absorbed by the blackhole. This is a nontrivial task</w:t>
+      </w:r>
+      <w:r>
+        <w:rPr>
+          <w:rFonts w:eastAsiaTheme="minorEastAsia"/>
+        </w:rPr>
+        <w:t>, however</w:t>
+      </w:r>
+      <w:r>
+        <w:rPr>
+          <w:rFonts w:eastAsiaTheme="minorEastAsia"/>
+        </w:rPr>
+        <w:t xml:space="preserve">, as it is impossible to escape the black hole once </w:t>
+      </w:r>
+      <w:r>
+        <w:rPr>
+          <w:rFonts w:eastAsiaTheme="minorEastAsia"/>
+        </w:rPr>
+        <w:t>one crosses the event horizon</w:t>
+      </w:r>
+      <w:r>
+        <w:rPr>
+          <w:rFonts w:eastAsiaTheme="minorEastAsia"/>
+        </w:rPr>
+        <w:t>.</w:t>
       </w:r>
       <w:r>
         <w:rPr>
@@ -5019,7 +5757,19 @@
         <w:rPr>
           <w:rFonts w:eastAsiaTheme="minorEastAsia"/>
         </w:rPr>
-        <w:t>the existence of wormholes.</w:t>
+        <w:t>the existence of wormholes</w:t>
+      </w:r>
+      <w:r>
+        <w:rPr>
+          <w:rFonts w:eastAsiaTheme="minorEastAsia"/>
+        </w:rPr>
+        <w:t>, entities which only exist in science fiction as far as we know</w:t>
+      </w:r>
+      <w:r>
+        <w:rPr>
+          <w:rFonts w:eastAsiaTheme="minorEastAsia"/>
+        </w:rPr>
+        <w:t>.</w:t>
       </w:r>
       <w:r>
         <w:rPr>
@@ -5099,8 +5849,10 @@
         <w:rPr>
           <w:rFonts w:eastAsiaTheme="minorEastAsia"/>
         </w:rPr>
-        <w:t>73</w:t>
-      </w:r>
+        <w:t>96</w:t>
+      </w:r>
+      <w:bookmarkStart w:id="0" w:name="_GoBack"/>
+      <w:bookmarkEnd w:id="0"/>
     </w:p>
     <w:p>
       <w:pPr>
@@ -5178,13 +5930,8 @@
           <w:numId w:val="1"/>
         </w:numPr>
       </w:pPr>
-      <w:proofErr w:type="spellStart"/>
-      <w:r>
-        <w:t>Richstone</w:t>
-      </w:r>
-      <w:proofErr w:type="spellEnd"/>
-      <w:r>
-        <w:t xml:space="preserve">, D. </w:t>
+      <w:r>
+        <w:t xml:space="preserve">Richstone, D. </w:t>
       </w:r>
       <w:r>
         <w:rPr>
@@ -5201,7 +5948,6 @@
         </w:rPr>
         <w:t xml:space="preserve">Nature, </w:t>
       </w:r>
-      <w:proofErr w:type="gramStart"/>
       <w:r>
         <w:rPr>
           <w:b/>
@@ -5209,11 +5955,7 @@
         <w:t>395</w:t>
       </w:r>
       <w:r>
-        <w:t>:A</w:t>
-      </w:r>
-      <w:proofErr w:type="gramEnd"/>
-      <w:r>
-        <w:t>14-A16 (1998).</w:t>
+        <w:t>:A14-A16 (1998).</w:t>
       </w:r>
     </w:p>
     <w:p>
@@ -5465,7 +6207,6 @@
       <w:r>
         <w:t xml:space="preserve">, </w:t>
       </w:r>
-      <w:proofErr w:type="gramStart"/>
       <w:r>
         <w:rPr>
           <w:b/>
@@ -5479,15 +6220,7 @@
           <w:color w:val="000000" w:themeColor="text1"/>
           <w:shd w:val="clear" w:color="auto" w:fill="FFFFFF"/>
         </w:rPr>
-        <w:t>:L</w:t>
-      </w:r>
-      <w:proofErr w:type="gramEnd"/>
-      <w:r>
-        <w:rPr>
-          <w:color w:val="000000" w:themeColor="text1"/>
-          <w:shd w:val="clear" w:color="auto" w:fill="FFFFFF"/>
-        </w:rPr>
-        <w:t>9-L12, (2000).</w:t>
+        <w:t>:L9-L12, (2000).</w:t>
       </w:r>
     </w:p>
     <w:p>
@@ -5533,8 +6266,6 @@
         </w:rPr>
         <w:t>:589-660 (2014).</w:t>
       </w:r>
-      <w:bookmarkStart w:id="0" w:name="_GoBack"/>
-      <w:bookmarkEnd w:id="0"/>
     </w:p>
     <w:sectPr>
       <w:pgSz w:w="12240" w:h="15840"/>
@@ -14741,7 +15472,7 @@
 </file>
 
 <file path=customXml/itemProps1.xml><?xml version="1.0" encoding="utf-8"?>
-<ds:datastoreItem xmlns:ds="http://schemas.openxmlformats.org/officeDocument/2006/customXml" ds:itemID="{FAC3A8D0-E3ED-4244-8401-CEF67F68865F}">
+<ds:datastoreItem xmlns:ds="http://schemas.openxmlformats.org/officeDocument/2006/customXml" ds:itemID="{D2C9FCDD-6547-924B-B9A2-568E19616A90}">
   <ds:schemaRefs>
     <ds:schemaRef ds:uri="http://schemas.openxmlformats.org/officeDocument/2006/bibliography"/>
   </ds:schemaRefs>

</xml_diff>